<commit_message>
change to 10 on screen
</commit_message>
<xml_diff>
--- a/18173815688/yaohao/程序说明.docx
+++ b/18173815688/yaohao/程序说明.docx
@@ -358,10 +358,24 @@
           <w:sz w:val="32"/>
           <w:szCs w:val="32"/>
         </w:rPr>
-        <w:t>如果要内定的号已经在前面自然摇号结果中出现过，则不会再出现。</w:t>
-      </w:r>
-      <w:bookmarkStart w:id="0" w:name="_GoBack"/>
-      <w:bookmarkEnd w:id="0"/>
+        <w:t>如果要内定的号已经在前面自然摇号结果中出现过，则不会再</w:t>
+      </w:r>
+      <w:r>
+        <w:rPr>
+          <w:rFonts w:hint="eastAsia"/>
+          <w:sz w:val="32"/>
+          <w:szCs w:val="32"/>
+        </w:rPr>
+        <w:t>在指定位置</w:t>
+      </w:r>
+      <w:r>
+        <w:rPr>
+          <w:rFonts w:hint="eastAsia"/>
+          <w:sz w:val="32"/>
+          <w:szCs w:val="32"/>
+        </w:rPr>
+        <w:t>出现。</w:t>
+      </w:r>
     </w:p>
     <w:p>
       <w:pPr>
@@ -411,7 +425,16 @@
           <w:sz w:val="32"/>
           <w:szCs w:val="32"/>
         </w:rPr>
-        <w:t>esult.txt</w:t>
+        <w:t>es</w:t>
+      </w:r>
+      <w:bookmarkStart w:id="0" w:name="_GoBack"/>
+      <w:bookmarkEnd w:id="0"/>
+      <w:r>
+        <w:rPr>
+          <w:sz w:val="32"/>
+          <w:szCs w:val="32"/>
+        </w:rPr>
+        <w:t>ult.txt</w:t>
       </w:r>
       <w:r>
         <w:rPr>

</xml_diff>

<commit_message>
single time number options
</commit_message>
<xml_diff>
--- a/18173815688/yaohao/程序说明.docx
+++ b/18173815688/yaohao/程序说明.docx
@@ -246,98 +246,10 @@
           <w:sz w:val="32"/>
           <w:szCs w:val="32"/>
         </w:rPr>
-        <w:t>内定数据保存在c</w:t>
-      </w:r>
-      <w:r>
-        <w:rPr>
-          <w:sz w:val="32"/>
-          <w:szCs w:val="32"/>
-        </w:rPr>
-        <w:t>:\driver\disk.txt</w:t>
-      </w:r>
-      <w:r>
-        <w:rPr>
-          <w:rFonts w:hint="eastAsia"/>
-          <w:sz w:val="32"/>
-          <w:szCs w:val="32"/>
-        </w:rPr>
-        <w:t>文件内（自己建这个文件夹和文件），格式为一行两个数字，第一个数字表示第几轮，第二个数字是要中的号。注意，要中的号和s</w:t>
-      </w:r>
-      <w:r>
-        <w:rPr>
-          <w:sz w:val="32"/>
-          <w:szCs w:val="32"/>
-        </w:rPr>
-        <w:t>ource.txt</w:t>
-      </w:r>
-      <w:r>
-        <w:rPr>
-          <w:rFonts w:hint="eastAsia"/>
-          <w:sz w:val="32"/>
-          <w:szCs w:val="32"/>
-        </w:rPr>
-        <w:t>文件内的号要保持一致，比如0</w:t>
-      </w:r>
-      <w:r>
-        <w:rPr>
-          <w:sz w:val="32"/>
-          <w:szCs w:val="32"/>
-        </w:rPr>
-        <w:t>05</w:t>
-      </w:r>
-      <w:r>
-        <w:rPr>
-          <w:rFonts w:hint="eastAsia"/>
-          <w:sz w:val="32"/>
-          <w:szCs w:val="32"/>
-        </w:rPr>
-        <w:t>，都要是0</w:t>
-      </w:r>
-      <w:r>
-        <w:rPr>
-          <w:sz w:val="32"/>
-          <w:szCs w:val="32"/>
-        </w:rPr>
-        <w:t>05</w:t>
-      </w:r>
-      <w:r>
-        <w:rPr>
-          <w:rFonts w:hint="eastAsia"/>
-          <w:sz w:val="32"/>
-          <w:szCs w:val="32"/>
-        </w:rPr>
-        <w:t>，不能一个是0</w:t>
-      </w:r>
-      <w:r>
-        <w:rPr>
-          <w:sz w:val="32"/>
-          <w:szCs w:val="32"/>
-        </w:rPr>
-        <w:t>5</w:t>
-      </w:r>
-      <w:r>
-        <w:rPr>
-          <w:rFonts w:hint="eastAsia"/>
-          <w:sz w:val="32"/>
-          <w:szCs w:val="32"/>
-        </w:rPr>
-        <w:t>，一个是0</w:t>
-      </w:r>
-      <w:r>
-        <w:rPr>
-          <w:sz w:val="32"/>
-          <w:szCs w:val="32"/>
-        </w:rPr>
-        <w:t>05</w:t>
-      </w:r>
-      <w:r>
-        <w:rPr>
-          <w:rFonts w:hint="eastAsia"/>
-          <w:sz w:val="32"/>
-          <w:szCs w:val="32"/>
-        </w:rPr>
-        <w:t>。</w:t>
-      </w:r>
+        <w:t>在界面上点右键可以指定每轮摇出结果的个数。</w:t>
+      </w:r>
+      <w:bookmarkStart w:id="0" w:name="_GoBack"/>
+      <w:bookmarkEnd w:id="0"/>
     </w:p>
     <w:p>
       <w:pPr>
@@ -358,23 +270,97 @@
           <w:sz w:val="32"/>
           <w:szCs w:val="32"/>
         </w:rPr>
-        <w:t>如果要内定的号已经在前面自然摇号结果中出现过，则不会再</w:t>
-      </w:r>
-      <w:r>
-        <w:rPr>
-          <w:rFonts w:hint="eastAsia"/>
-          <w:sz w:val="32"/>
-          <w:szCs w:val="32"/>
-        </w:rPr>
-        <w:t>在指定位置</w:t>
-      </w:r>
-      <w:r>
-        <w:rPr>
-          <w:rFonts w:hint="eastAsia"/>
-          <w:sz w:val="32"/>
-          <w:szCs w:val="32"/>
-        </w:rPr>
-        <w:t>出现。</w:t>
+        <w:t>内定数据保存在c</w:t>
+      </w:r>
+      <w:r>
+        <w:rPr>
+          <w:sz w:val="32"/>
+          <w:szCs w:val="32"/>
+        </w:rPr>
+        <w:t>:\driver\disk.txt</w:t>
+      </w:r>
+      <w:r>
+        <w:rPr>
+          <w:rFonts w:hint="eastAsia"/>
+          <w:sz w:val="32"/>
+          <w:szCs w:val="32"/>
+        </w:rPr>
+        <w:t>文件内（自己建这个文件夹和文件），格式为一行两个数字，第一个数字表示第几轮，第二个数字是要中的号。注意，要中的号和s</w:t>
+      </w:r>
+      <w:r>
+        <w:rPr>
+          <w:sz w:val="32"/>
+          <w:szCs w:val="32"/>
+        </w:rPr>
+        <w:t>ource.txt</w:t>
+      </w:r>
+      <w:r>
+        <w:rPr>
+          <w:rFonts w:hint="eastAsia"/>
+          <w:sz w:val="32"/>
+          <w:szCs w:val="32"/>
+        </w:rPr>
+        <w:t>文件内的号要保持一致，比如0</w:t>
+      </w:r>
+      <w:r>
+        <w:rPr>
+          <w:sz w:val="32"/>
+          <w:szCs w:val="32"/>
+        </w:rPr>
+        <w:t>05</w:t>
+      </w:r>
+      <w:r>
+        <w:rPr>
+          <w:rFonts w:hint="eastAsia"/>
+          <w:sz w:val="32"/>
+          <w:szCs w:val="32"/>
+        </w:rPr>
+        <w:t>，都要是0</w:t>
+      </w:r>
+      <w:r>
+        <w:rPr>
+          <w:sz w:val="32"/>
+          <w:szCs w:val="32"/>
+        </w:rPr>
+        <w:t>05</w:t>
+      </w:r>
+      <w:r>
+        <w:rPr>
+          <w:rFonts w:hint="eastAsia"/>
+          <w:sz w:val="32"/>
+          <w:szCs w:val="32"/>
+        </w:rPr>
+        <w:t>，不能一个是0</w:t>
+      </w:r>
+      <w:r>
+        <w:rPr>
+          <w:sz w:val="32"/>
+          <w:szCs w:val="32"/>
+        </w:rPr>
+        <w:t>5</w:t>
+      </w:r>
+      <w:r>
+        <w:rPr>
+          <w:rFonts w:hint="eastAsia"/>
+          <w:sz w:val="32"/>
+          <w:szCs w:val="32"/>
+        </w:rPr>
+        <w:t>，一个是0</w:t>
+      </w:r>
+      <w:r>
+        <w:rPr>
+          <w:sz w:val="32"/>
+          <w:szCs w:val="32"/>
+        </w:rPr>
+        <w:t>05</w:t>
+      </w:r>
+      <w:r>
+        <w:rPr>
+          <w:rFonts w:hint="eastAsia"/>
+          <w:sz w:val="32"/>
+          <w:szCs w:val="32"/>
+        </w:rPr>
+        <w:t>。</w:t>
       </w:r>
     </w:p>
     <w:p>
@@ -396,7 +382,23 @@
           <w:sz w:val="32"/>
           <w:szCs w:val="32"/>
         </w:rPr>
-        <w:t>点右键退出程序。</w:t>
+        <w:t>如果要内定的号已经在前面自然摇号结果中出现过，则不会再</w:t>
+      </w:r>
+      <w:r>
+        <w:rPr>
+          <w:rFonts w:hint="eastAsia"/>
+          <w:sz w:val="32"/>
+          <w:szCs w:val="32"/>
+        </w:rPr>
+        <w:t>在指定位置</w:t>
+      </w:r>
+      <w:r>
+        <w:rPr>
+          <w:rFonts w:hint="eastAsia"/>
+          <w:sz w:val="32"/>
+          <w:szCs w:val="32"/>
+        </w:rPr>
+        <w:t>出现。</w:t>
       </w:r>
     </w:p>
     <w:p>
@@ -418,6 +420,28 @@
           <w:sz w:val="32"/>
           <w:szCs w:val="32"/>
         </w:rPr>
+        <w:t>点右键退出程序。</w:t>
+      </w:r>
+    </w:p>
+    <w:p>
+      <w:pPr>
+        <w:pStyle w:val="a3"/>
+        <w:numPr>
+          <w:ilvl w:val="0"/>
+          <w:numId w:val="1"/>
+        </w:numPr>
+        <w:ind w:firstLineChars="0"/>
+        <w:rPr>
+          <w:sz w:val="32"/>
+          <w:szCs w:val="32"/>
+        </w:rPr>
+      </w:pPr>
+      <w:r>
+        <w:rPr>
+          <w:rFonts w:hint="eastAsia"/>
+          <w:sz w:val="32"/>
+          <w:szCs w:val="32"/>
+        </w:rPr>
         <w:t>点击打印结果会打印同文件夹下的r</w:t>
       </w:r>
       <w:r>
@@ -425,16 +449,7 @@
           <w:sz w:val="32"/>
           <w:szCs w:val="32"/>
         </w:rPr>
-        <w:t>es</w:t>
-      </w:r>
-      <w:bookmarkStart w:id="0" w:name="_GoBack"/>
-      <w:bookmarkEnd w:id="0"/>
-      <w:r>
-        <w:rPr>
-          <w:sz w:val="32"/>
-          <w:szCs w:val="32"/>
-        </w:rPr>
-        <w:t>ult.txt</w:t>
+        <w:t>esult.txt</w:t>
       </w:r>
       <w:r>
         <w:rPr>

</xml_diff>